<commit_message>
added other notes to end of docs
</commit_message>
<xml_diff>
--- a/misc/bias_notes.docx
+++ b/misc/bias_notes.docx
@@ -255,15 +255,7 @@
               <w:jc w:val="center"/>
             </w:pPr>
             <w:r>
-              <w:t xml:space="preserve">MR assumptions, peak </w:t>
-            </w:r>
-            <w:proofErr w:type="spellStart"/>
-            <w:r>
-              <w:t>live+dead</w:t>
-            </w:r>
-            <w:proofErr w:type="spellEnd"/>
-            <w:r>
-              <w:t xml:space="preserve"> correction factor</w:t>
+              <w:t>MR assumptions, peak live+dead correction factor</w:t>
             </w:r>
           </w:p>
         </w:tc>
@@ -281,15 +273,7 @@
               <w:jc w:val="center"/>
             </w:pPr>
             <w:r>
-              <w:t xml:space="preserve">biased high via </w:t>
-            </w:r>
-            <w:proofErr w:type="spellStart"/>
-            <w:r>
-              <w:t>tagloss</w:t>
-            </w:r>
-            <w:proofErr w:type="spellEnd"/>
-            <w:r>
-              <w:t xml:space="preserve"> assumption</w:t>
+              <w:t>biased high via tagloss assumption</w:t>
             </w:r>
           </w:p>
         </w:tc>
@@ -613,23 +597,7 @@
               <w:jc w:val="center"/>
             </w:pPr>
             <w:r>
-              <w:t>constant (no inter-annual variation) and spatial (</w:t>
-            </w:r>
-            <w:proofErr w:type="spellStart"/>
-            <w:r>
-              <w:t>johnstone</w:t>
-            </w:r>
-            <w:proofErr w:type="spellEnd"/>
-            <w:r>
-              <w:t xml:space="preserve"> straight = 3*</w:t>
-            </w:r>
-            <w:proofErr w:type="spellStart"/>
-            <w:r>
-              <w:t>q_JDF</w:t>
-            </w:r>
-            <w:proofErr w:type="spellEnd"/>
-            <w:r>
-              <w:t>) catchability assumptions</w:t>
+              <w:t>constant (no inter-annual variation) and spatial (johnstone straight = 3*q_JDF) catchability assumptions</w:t>
             </w:r>
           </w:p>
         </w:tc>
@@ -655,6 +623,9 @@
               <w:contextualSpacing/>
               <w:jc w:val="center"/>
             </w:pPr>
+            <w:r>
+              <w:t>Change to .4 as reported on p.10</w:t>
+            </w:r>
           </w:p>
         </w:tc>
         <w:tc>
@@ -766,6 +737,9 @@
             <w:r>
               <w:t>increase estimates?</w:t>
             </w:r>
+            <w:r>
+              <w:t xml:space="preserve"> but by what?</w:t>
+            </w:r>
           </w:p>
         </w:tc>
         <w:tc>
@@ -890,7 +864,7 @@
               <w:jc w:val="center"/>
             </w:pPr>
             <w:r>
-              <w:t>increase estimates?</w:t>
+              <w:t>As above</w:t>
             </w:r>
           </w:p>
         </w:tc>
@@ -933,18 +907,38 @@
       <w:pPr>
         <w:contextualSpacing/>
         <w:jc w:val="center"/>
-      </w:pPr>
-      <w:r>
+        <w:rPr>
+          <w:b/>
+          <w:bCs/>
+        </w:rPr>
+      </w:pPr>
+      <w:r>
+        <w:rPr>
+          <w:b/>
+          <w:bCs/>
+        </w:rPr>
         <w:lastRenderedPageBreak/>
         <w:t xml:space="preserve">Pink </w:t>
       </w:r>
       <w:r>
+        <w:rPr>
+          <w:b/>
+          <w:bCs/>
+        </w:rPr>
         <w:t xml:space="preserve">escapement </w:t>
       </w:r>
       <w:r>
+        <w:rPr>
+          <w:b/>
+          <w:bCs/>
+        </w:rPr>
         <w:t>notes</w:t>
       </w:r>
       <w:r>
+        <w:rPr>
+          <w:b/>
+          <w:bCs/>
+        </w:rPr>
         <w:t xml:space="preserve"> </w:t>
       </w:r>
     </w:p>
@@ -952,8 +946,16 @@
       <w:pPr>
         <w:contextualSpacing/>
         <w:jc w:val="center"/>
-      </w:pPr>
-      <w:r>
+        <w:rPr>
+          <w:b/>
+          <w:bCs/>
+        </w:rPr>
+      </w:pPr>
+      <w:r>
+        <w:rPr>
+          <w:b/>
+          <w:bCs/>
+        </w:rPr>
         <w:t>(from Grant et al. 2014 unless otherwise specified)</w:t>
       </w:r>
     </w:p>
@@ -961,8 +963,16 @@
       <w:pPr>
         <w:contextualSpacing/>
         <w:jc w:val="center"/>
-      </w:pPr>
-      <w:r>
+        <w:rPr>
+          <w:b/>
+          <w:bCs/>
+        </w:rPr>
+      </w:pPr>
+      <w:r>
+        <w:rPr>
+          <w:b/>
+          <w:bCs/>
+        </w:rPr>
         <w:t>organized by sampling stanza</w:t>
       </w:r>
     </w:p>
@@ -991,6 +1001,35 @@
         <w:contextualSpacing/>
       </w:pPr>
       <w:r>
+        <w:t>-Escapement g</w:t>
+      </w:r>
+      <w:r>
+        <w:t>enerated for virtually all spawning areas including those</w:t>
+      </w:r>
+      <w:r>
+        <w:t xml:space="preserve"> &lt;</w:t>
+      </w:r>
+      <w:r>
+        <w:t xml:space="preserve"> 1,000 </w:t>
+      </w:r>
+      <w:r>
+        <w:t>p</w:t>
+      </w:r>
+      <w:r>
+        <w:t>ink</w:t>
+      </w:r>
+      <w:r>
+        <w:t xml:space="preserve"> </w:t>
+      </w:r>
+      <w:r>
+        <w:t xml:space="preserve">typically spawn. </w:t>
+      </w:r>
+    </w:p>
+    <w:p>
+      <w:pPr>
+        <w:contextualSpacing/>
+      </w:pPr>
+      <w:r>
         <w:t xml:space="preserve">-3 methods used depending on number of spawners in system: mark recap, peak live + dead*(assumed expansion factor), weirs where available. </w:t>
       </w:r>
     </w:p>
@@ -1002,41 +1041,6 @@
         <w:t>-</w:t>
       </w:r>
       <w:r>
-        <w:t>Escapement</w:t>
-      </w:r>
-      <w:r>
-        <w:t xml:space="preserve"> g</w:t>
-      </w:r>
-      <w:r>
-        <w:t>enerated for virtually all spawning areas including those</w:t>
-      </w:r>
-      <w:r>
-        <w:t xml:space="preserve"> &lt;</w:t>
-      </w:r>
-      <w:r>
-        <w:t xml:space="preserve"> 1,000 </w:t>
-      </w:r>
-      <w:r>
-        <w:t>p</w:t>
-      </w:r>
-      <w:r>
-        <w:t>ink</w:t>
-      </w:r>
-      <w:r>
-        <w:t xml:space="preserve"> </w:t>
-      </w:r>
-      <w:r>
-        <w:t xml:space="preserve">typically spawn. </w:t>
-      </w:r>
-    </w:p>
-    <w:p>
-      <w:pPr>
-        <w:contextualSpacing/>
-      </w:pPr>
-      <w:r>
-        <w:t>-</w:t>
-      </w:r>
-      <w:r>
         <w:t>Mark-recap in 5</w:t>
       </w:r>
       <w:r>
@@ -1046,15 +1050,7 @@
         <w:t xml:space="preserve"> systems, low precision estimates</w:t>
       </w:r>
       <w:r>
-        <w:t xml:space="preserve"> (peak live + dead *</w:t>
-      </w:r>
-      <w:proofErr w:type="spellStart"/>
-      <w:r>
-        <w:t>correction_factor</w:t>
-      </w:r>
-      <w:proofErr w:type="spellEnd"/>
-      <w:r>
-        <w:t>)</w:t>
+        <w:t xml:space="preserve"> (peak live + dead *correction_factor)</w:t>
       </w:r>
       <w:r>
         <w:t xml:space="preserve"> in smaller systems, but about 92% of the stock was </w:t>
@@ -1072,59 +1068,114 @@
     <w:p>
       <w:pPr>
         <w:contextualSpacing/>
-      </w:pPr>
-      <w:r>
-        <w:t>-</w:t>
-      </w:r>
-      <w:r>
-        <w:t>For escapement estimates based on complete counts of live or dead fish (fence count), a CV of 5% was assumed</w:t>
-      </w:r>
-      <w:r>
-        <w:t>.</w:t>
-      </w:r>
-    </w:p>
-    <w:p>
-      <w:pPr>
-        <w:contextualSpacing/>
+        <w:rPr>
+          <w:b/>
+          <w:bCs/>
+        </w:rPr>
+      </w:pPr>
+      <w:r>
+        <w:t>-F</w:t>
+      </w:r>
+      <w:r>
+        <w:t xml:space="preserve">or tagging estimates, the same approach was used to </w:t>
+      </w:r>
+      <w:r>
         <w:rPr>
           <w:i/>
           <w:iCs/>
         </w:rPr>
+        <w:t>estimate variances as for a normal Petersen estimate</w:t>
+      </w:r>
+      <w:r>
+        <w:t xml:space="preserve"> (Ricker 1975)</w:t>
+      </w:r>
+      <w:r>
+        <w:t xml:space="preserve"> (</w:t>
+      </w:r>
+      <w:r>
+        <w:t xml:space="preserve">Andrew &amp; Webb 1987 </w:t>
+      </w:r>
+      <w:hyperlink r:id="rId13" w:history="1">
+        <w:r>
+          <w:rPr>
+            <w:rStyle w:val="Hyperlink"/>
+          </w:rPr>
+          <w:t>report CVs and mean CVs</w:t>
+        </w:r>
+      </w:hyperlink>
+      <w:r>
+        <w:t xml:space="preserve"> for systems in table C4 that </w:t>
+      </w:r>
+      <w:r>
+        <w:rPr>
+          <w:b/>
+          <w:bCs/>
+        </w:rPr>
+        <w:t>range from 5 to 14.7%</w:t>
+      </w:r>
+      <w:r>
+        <w:t>)</w:t>
+      </w:r>
+      <w:r>
+        <w:t>.</w:t>
+      </w:r>
+    </w:p>
+    <w:p>
+      <w:pPr>
+        <w:contextualSpacing/>
       </w:pPr>
       <w:r>
         <w:t>-</w:t>
       </w:r>
       <w:r>
-        <w:t xml:space="preserve">Andrew and Webb (1987a) found that a) there was only estimates where precession could be estimated and b) there was some double counting of estimates where things were independent or part of a group. </w:t>
-      </w:r>
-      <w:r>
+        <w:t>For escapement estimates based on complete counts of live or dead fish (fence count), a CV of 5% was assumed</w:t>
+      </w:r>
+      <w:r>
+        <w:t>.</w:t>
+      </w:r>
+    </w:p>
+    <w:p>
+      <w:pPr>
+        <w:contextualSpacing/>
         <w:rPr>
           <w:i/>
           <w:iCs/>
         </w:rPr>
-        <w:t>But they fixed these when they recalculated the raw data in 1987</w:t>
+      </w:pPr>
+      <w:r>
+        <w:t>-</w:t>
+      </w:r>
+      <w:r>
+        <w:t xml:space="preserve">Andrew and Webb (1987a) found that a) there was only estimates where precession could be estimated and b) there was some double counting of estimates where things were independent or part of a group. </w:t>
       </w:r>
       <w:r>
         <w:rPr>
           <w:i/>
           <w:iCs/>
         </w:rPr>
-        <w:t xml:space="preserve"> </w:t>
-      </w:r>
-      <w:r>
-        <w:t>(see Andrew and Webb 1987a p.A</w:t>
-      </w:r>
-      <w:r>
-        <w:t>24</w:t>
-      </w:r>
-      <w:r>
-        <w:t>)</w:t>
+        <w:t>But they fixed these when they recalculated the raw data in 1987</w:t>
       </w:r>
       <w:r>
         <w:rPr>
           <w:i/>
           <w:iCs/>
         </w:rPr>
+        <w:t xml:space="preserve"> </w:t>
+      </w:r>
+      <w:r>
+        <w:t>(see Andrew and Webb 1987a p.A</w:t>
+      </w:r>
+      <w:r>
+        <w:t>24</w:t>
+      </w:r>
+      <w:r>
+        <w:t>)</w:t>
+      </w:r>
+      <w:r>
+        <w:rPr>
+          <w:i/>
+          <w:iCs/>
+        </w:rPr>
         <w:t>?</w:t>
       </w:r>
     </w:p>
@@ -1156,10 +1207,6 @@
     <w:p>
       <w:pPr>
         <w:contextualSpacing/>
-        <w:rPr>
-          <w:b/>
-          <w:bCs/>
-        </w:rPr>
       </w:pPr>
       <w:r>
         <w:t xml:space="preserve">-Peak live count was added to cumulative spawners then multiplied by 2.6. 2.6 was based on a single study in 1957! A similar study found an expansion factor of 5.2. </w:t>
@@ -1250,15 +1297,7 @@
         <w:t>B</w:t>
       </w:r>
       <w:r>
-        <w:t>eginning in 1963, tagging and recovery efforts were increased and, in the lower Fraser River mainstem program, the number of tags applied was adjusted in the Peterson mark-recapture escapement calculation by subtracting tags lost: this included 1) an assumed 5% tag loss; 2) tagged adults caught by in-river fisheries upstream of Duncan Bar; 3) an estimate of tags lost to migration of tagged adults into tributaries (</w:t>
-      </w:r>
-      <w:proofErr w:type="spellStart"/>
-      <w:r>
-        <w:t>Hourston</w:t>
-      </w:r>
-      <w:proofErr w:type="spellEnd"/>
-      <w:r>
-        <w:t xml:space="preserve"> et al. 1965)</w:t>
+        <w:t>eginning in 1963, tagging and recovery efforts were increased and, in the lower Fraser River mainstem program, the number of tags applied was adjusted in the Peterson mark-recapture escapement calculation by subtracting tags lost: this included 1) an assumed 5% tag loss; 2) tagged adults caught by in-river fisheries upstream of Duncan Bar; 3) an estimate of tags lost to migration of tagged adults into tributaries (Hourston et al. 1965)</w:t>
       </w:r>
       <w:r>
         <w:t xml:space="preserve">. </w:t>
@@ -1294,7 +1333,11 @@
         <w:t>A</w:t>
       </w:r>
       <w:r>
-        <w:t xml:space="preserve"> study conducted by Cass and Whitehouse (1993) used data from 1989 and 1991, and identified a wide array of tag loss rates in different streams, ranging from </w:t>
+        <w:t xml:space="preserve"> study conducted by Cass and Whitehouse (1993) </w:t>
+      </w:r>
+      <w:r>
+        <w:lastRenderedPageBreak/>
+        <w:t xml:space="preserve">used data from 1989 and 1991, and identified a wide array of tag loss rates in different streams, ranging from </w:t>
       </w:r>
       <w:r>
         <w:rPr>
@@ -1310,11 +1353,7 @@
         <w:t xml:space="preserve"> </w:t>
       </w:r>
       <w:r>
-        <w:t xml:space="preserve">A subsequent study by Cass et al. (1995) used data from </w:t>
-      </w:r>
-      <w:r>
-        <w:lastRenderedPageBreak/>
-        <w:t xml:space="preserve">1993 (double tagging fish with Petersen disk tags and cinch up tags), and identified a tag loss rate of </w:t>
+        <w:t xml:space="preserve">A subsequent study by Cass et al. (1995) used data from 1993 (double tagging fish with Petersen disk tags and cinch up tags), and identified a tag loss rate of </w:t>
       </w:r>
       <w:r>
         <w:rPr>
@@ -1449,15 +1488,7 @@
         <w:t>(</w:t>
       </w:r>
       <w:r>
-        <w:t>Chilliwack-</w:t>
-      </w:r>
-      <w:proofErr w:type="spellStart"/>
-      <w:r>
-        <w:t>Vedder</w:t>
-      </w:r>
-      <w:proofErr w:type="spellEnd"/>
-      <w:r>
-        <w:t xml:space="preserve"> River confluence to Ruby Creek in the Fraser Canyon</w:t>
+        <w:t>Chilliwack-Vedder River confluence to Ruby Creek in the Fraser Canyon</w:t>
       </w:r>
       <w:r>
         <w:t>). Live recapture 22km upstream from tagging site</w:t>
@@ -1485,15 +1516,7 @@
         <w:contextualSpacing/>
       </w:pPr>
       <w:r>
-        <w:t xml:space="preserve">-similar assumptions with </w:t>
-      </w:r>
-      <w:proofErr w:type="spellStart"/>
-      <w:r>
-        <w:t>tagloss</w:t>
-      </w:r>
-      <w:proofErr w:type="spellEnd"/>
-      <w:r>
-        <w:t xml:space="preserve"> affect CV on these estimates. </w:t>
+        <w:t xml:space="preserve">-similar assumptions with tagloss affect CV on these estimates. </w:t>
       </w:r>
     </w:p>
     <w:p>
@@ -1560,6 +1583,26 @@
     </w:p>
     <w:p>
       <w:pPr>
+        <w:contextualSpacing/>
+      </w:pPr>
+      <w:r>
+        <w:t>-Y</w:t>
+      </w:r>
+      <w:r>
+        <w:t>early estimates of catchability for 1987 to 2001 and 2009 to 2013</w:t>
+      </w:r>
+      <w:r>
+        <w:t xml:space="preserve"> were produced, where N was known from other escapement methods and CPUE was recorded for the test fishery</w:t>
+      </w:r>
+      <w:r>
+        <w:t>. The total returns (N) in each year were based on the sum of catch and escapement and thus were independent of the test fishery CPUE. The median of these yearly catch ability estimates was then used to calculate total return and escapements for 2003, 2005 and 2007</w:t>
+      </w:r>
+      <w:r>
+        <w:t>.</w:t>
+      </w:r>
+    </w:p>
+    <w:p>
+      <w:pPr>
         <w:pStyle w:val="ListParagraph"/>
         <w:numPr>
           <w:ilvl w:val="1"/>
@@ -1684,6 +1727,7 @@
         <w:contextualSpacing/>
       </w:pPr>
       <w:r>
+        <w:lastRenderedPageBreak/>
         <w:t>-</w:t>
       </w:r>
       <w:r>
@@ -1714,18 +1758,32 @@
         <w:t xml:space="preserve"> nearshore migrating pinks. </w:t>
       </w:r>
       <w:r>
-        <w:t xml:space="preserve">2009 did 2 split beam </w:t>
-      </w:r>
-      <w:proofErr w:type="spellStart"/>
-      <w:r>
-        <w:t>didson</w:t>
-      </w:r>
-      <w:proofErr w:type="spellEnd"/>
-      <w:r>
-        <w:t xml:space="preserve"> </w:t>
+        <w:t xml:space="preserve">2009 did 2 split beam didson </w:t>
       </w:r>
       <w:r>
         <w:t xml:space="preserve">and a mobile split beam sounder. </w:t>
+      </w:r>
+    </w:p>
+    <w:p>
+      <w:pPr>
+        <w:contextualSpacing/>
+      </w:pPr>
+      <w:r>
+        <w:t xml:space="preserve">-Sub sampling procedure yields a CV of 5.7% (p.12) but this is only 1 potential source of error. </w:t>
+      </w:r>
+    </w:p>
+    <w:p>
+      <w:pPr>
+        <w:contextualSpacing/>
+      </w:pPr>
+      <w:r>
+        <w:t>-“</w:t>
+      </w:r>
+      <w:r>
+        <w:t>the variation associated with daily Pink Salmon estimates is only slightly larger than the variation in the daily total Salmon estimates (i.e. CV: 7%; Xie and Martens 2014)</w:t>
+      </w:r>
+      <w:r>
+        <w:t xml:space="preserve">” (p.14) – don’t understand </w:t>
       </w:r>
     </w:p>
     <w:p>
@@ -1753,13 +1811,11 @@
       <w:r>
         <w:t xml:space="preserve">Some difficulties in separating out which salmon are pinks, used proportion caught in </w:t>
       </w:r>
-      <w:proofErr w:type="spellStart"/>
-      <w:r>
-        <w:t>whonnock</w:t>
-      </w:r>
-      <w:proofErr w:type="spellEnd"/>
-      <w:r>
-        <w:t xml:space="preserve"> test fishery, expert judgement, or proportion in PSC test fisheries</w:t>
+      <w:r>
+        <w:t>W</w:t>
+      </w:r>
+      <w:r>
+        <w:t>honnock test fishery, expert judgement, or proportion in PSC test fisheries</w:t>
       </w:r>
       <w:r>
         <w:t>. Assumed species composition was compared to another PSC stratified fish wheel method (p.14).</w:t>
@@ -1770,7 +1826,6 @@
         <w:contextualSpacing/>
       </w:pPr>
       <w:r>
-        <w:lastRenderedPageBreak/>
         <w:t>-</w:t>
       </w:r>
       <w:r>
@@ -1872,6 +1927,94 @@
       </w:r>
       <w:r>
         <w:t xml:space="preserve">because outside scope of project). </w:t>
+      </w:r>
+    </w:p>
+    <w:p>
+      <w:pPr>
+        <w:contextualSpacing/>
+      </w:pPr>
+    </w:p>
+    <w:p>
+      <w:pPr>
+        <w:contextualSpacing/>
+      </w:pPr>
+    </w:p>
+    <w:p>
+      <w:pPr>
+        <w:contextualSpacing/>
+        <w:jc w:val="center"/>
+        <w:rPr>
+          <w:b/>
+          <w:bCs/>
+        </w:rPr>
+      </w:pPr>
+      <w:r>
+        <w:rPr>
+          <w:b/>
+          <w:bCs/>
+        </w:rPr>
+        <w:t>Other notes</w:t>
+      </w:r>
+    </w:p>
+    <w:p>
+      <w:pPr>
+        <w:pStyle w:val="ListParagraph"/>
+        <w:numPr>
+          <w:ilvl w:val="0"/>
+          <w:numId w:val="2"/>
+        </w:numPr>
+      </w:pPr>
+      <w:r>
+        <w:t>Partitioning survival</w:t>
+      </w:r>
+    </w:p>
+    <w:p>
+      <w:pPr>
+        <w:ind w:left="720"/>
+      </w:pPr>
+      <w:r>
+        <w:rPr>
+          <w:lang w:val="fr-FR"/>
+        </w:rPr>
+        <w:t xml:space="preserve">Grant et al. </w:t>
+      </w:r>
+      <w:r>
+        <w:t>(2014) provide table 1 which has estimates o</w:t>
+      </w:r>
+      <w:r>
+        <w:t xml:space="preserve">f freshwater and marine survival. </w:t>
+      </w:r>
+    </w:p>
+    <w:p>
+      <w:pPr>
+        <w:pStyle w:val="ListParagraph"/>
+        <w:numPr>
+          <w:ilvl w:val="0"/>
+          <w:numId w:val="2"/>
+        </w:numPr>
+      </w:pPr>
+      <w:r>
+        <w:t>Juvenile enumeration</w:t>
+      </w:r>
+    </w:p>
+    <w:p>
+      <w:pPr>
+        <w:ind w:left="720"/>
+      </w:pPr>
+      <w:r>
+        <w:t xml:space="preserve">Since a constant volume of fish is always sampled </w:t>
+      </w:r>
+      <w:r>
+        <w:t xml:space="preserve"> at mission </w:t>
+      </w:r>
+      <w:r>
+        <w:t>(a given boat RPM for 15 min interval)</w:t>
+      </w:r>
+      <w:r>
+        <w:t xml:space="preserve"> there could be a way to get juvenile abundance by comparing CPUE, marine survival, and (an assumed?) catchability. </w:t>
+      </w:r>
+      <w:r>
+        <w:t xml:space="preserve"> </w:t>
       </w:r>
     </w:p>
     <w:sectPr>
@@ -1997,9 +2140,9 @@
 <file path=word/numbering.xml><?xml version="1.0" encoding="utf-8"?>
 <w:numbering xmlns:wpc="http://schemas.microsoft.com/office/word/2010/wordprocessingCanvas" xmlns:cx="http://schemas.microsoft.com/office/drawing/2014/chartex" xmlns:cx1="http://schemas.microsoft.com/office/drawing/2015/9/8/chartex" xmlns:cx2="http://schemas.microsoft.com/office/drawing/2015/10/21/chartex" xmlns:cx3="http://schemas.microsoft.com/office/drawing/2016/5/9/chartex" xmlns:cx4="http://schemas.microsoft.com/office/drawing/2016/5/10/chartex" xmlns:cx5="http://schemas.microsoft.com/office/drawing/2016/5/11/chartex" xmlns:cx6="http://schemas.microsoft.com/office/drawing/2016/5/12/chartex" xmlns:cx7="http://schemas.microsoft.com/office/drawing/2016/5/13/chartex" xmlns:cx8="http://schemas.microsoft.com/office/drawing/2016/5/14/chartex" xmlns:mc="http://schemas.openxmlformats.org/markup-compatibility/2006" xmlns:aink="http://schemas.microsoft.com/office/drawing/2016/ink" xmlns:am3d="http://schemas.microsoft.com/office/drawing/2017/model3d" xmlns:o="urn:schemas-microsoft-com:office:office" xmlns:r="http://schemas.openxmlformats.org/officeDocument/2006/relationships" xmlns:m="http://schemas.openxmlformats.org/officeDocument/2006/math" xmlns:v="urn:schemas-microsoft-com:vml" xmlns:wp14="http://schemas.microsoft.com/office/word/2010/wordprocessingDrawing" xmlns:wp="http://schemas.openxmlformats.org/drawingml/2006/wordprocessingDrawing" xmlns:w10="urn:schemas-microsoft-com:office:word" xmlns:w="http://schemas.openxmlformats.org/wordprocessingml/2006/main" xmlns:w14="http://schemas.microsoft.com/office/word/2010/wordml" xmlns:w15="http://schemas.microsoft.com/office/word/2012/wordml" xmlns:w16cex="http://schemas.microsoft.com/office/word/2018/wordml/cex" xmlns:w16cid="http://schemas.microsoft.com/office/word/2016/wordml/cid" xmlns:w16="http://schemas.microsoft.com/office/word/2018/wordml" xmlns:w16sdtdh="http://schemas.microsoft.com/office/word/2020/wordml/sdtdatahash" xmlns:w16se="http://schemas.microsoft.com/office/word/2015/wordml/symex" xmlns:wpg="http://schemas.microsoft.com/office/word/2010/wordprocessingGroup" xmlns:wpi="http://schemas.microsoft.com/office/word/2010/wordprocessingInk" xmlns:wne="http://schemas.microsoft.com/office/word/2006/wordml" xmlns:wps="http://schemas.microsoft.com/office/word/2010/wordprocessingShape" mc:Ignorable="w14 w15 w16se w16cid w16 w16cex w16sdtdh wp14">
   <w:abstractNum w:abstractNumId="0" w15:restartNumberingAfterBreak="0">
-    <w:nsid w:val="414D7692"/>
+    <w:nsid w:val="3B9B6991"/>
     <w:multiLevelType w:val="hybridMultilevel"/>
-    <w:tmpl w:val="78583524"/>
+    <w:tmpl w:val="A1327F52"/>
     <w:lvl w:ilvl="0" w:tplc="0409000F">
       <w:start w:val="1"/>
       <w:numFmt w:val="decimal"/>
@@ -2082,7 +2225,96 @@
       </w:pPr>
     </w:lvl>
   </w:abstractNum>
+  <w:abstractNum w:abstractNumId="1" w15:restartNumberingAfterBreak="0">
+    <w:nsid w:val="414D7692"/>
+    <w:multiLevelType w:val="hybridMultilevel"/>
+    <w:tmpl w:val="83DCF10C"/>
+    <w:lvl w:ilvl="0" w:tplc="0409000F">
+      <w:start w:val="1"/>
+      <w:numFmt w:val="decimal"/>
+      <w:lvlText w:val="%1."/>
+      <w:lvlJc w:val="left"/>
+      <w:pPr>
+        <w:ind w:left="720" w:hanging="360"/>
+      </w:pPr>
+    </w:lvl>
+    <w:lvl w:ilvl="1" w:tplc="04090019">
+      <w:start w:val="1"/>
+      <w:numFmt w:val="lowerLetter"/>
+      <w:lvlText w:val="%2."/>
+      <w:lvlJc w:val="left"/>
+      <w:pPr>
+        <w:ind w:left="1440" w:hanging="360"/>
+      </w:pPr>
+    </w:lvl>
+    <w:lvl w:ilvl="2" w:tplc="0409001B" w:tentative="1">
+      <w:start w:val="1"/>
+      <w:numFmt w:val="lowerRoman"/>
+      <w:lvlText w:val="%3."/>
+      <w:lvlJc w:val="right"/>
+      <w:pPr>
+        <w:ind w:left="2160" w:hanging="180"/>
+      </w:pPr>
+    </w:lvl>
+    <w:lvl w:ilvl="3" w:tplc="0409000F" w:tentative="1">
+      <w:start w:val="1"/>
+      <w:numFmt w:val="decimal"/>
+      <w:lvlText w:val="%4."/>
+      <w:lvlJc w:val="left"/>
+      <w:pPr>
+        <w:ind w:left="2880" w:hanging="360"/>
+      </w:pPr>
+    </w:lvl>
+    <w:lvl w:ilvl="4" w:tplc="04090019" w:tentative="1">
+      <w:start w:val="1"/>
+      <w:numFmt w:val="lowerLetter"/>
+      <w:lvlText w:val="%5."/>
+      <w:lvlJc w:val="left"/>
+      <w:pPr>
+        <w:ind w:left="3600" w:hanging="360"/>
+      </w:pPr>
+    </w:lvl>
+    <w:lvl w:ilvl="5" w:tplc="0409001B" w:tentative="1">
+      <w:start w:val="1"/>
+      <w:numFmt w:val="lowerRoman"/>
+      <w:lvlText w:val="%6."/>
+      <w:lvlJc w:val="right"/>
+      <w:pPr>
+        <w:ind w:left="4320" w:hanging="180"/>
+      </w:pPr>
+    </w:lvl>
+    <w:lvl w:ilvl="6" w:tplc="0409000F" w:tentative="1">
+      <w:start w:val="1"/>
+      <w:numFmt w:val="decimal"/>
+      <w:lvlText w:val="%7."/>
+      <w:lvlJc w:val="left"/>
+      <w:pPr>
+        <w:ind w:left="5040" w:hanging="360"/>
+      </w:pPr>
+    </w:lvl>
+    <w:lvl w:ilvl="7" w:tplc="04090019" w:tentative="1">
+      <w:start w:val="1"/>
+      <w:numFmt w:val="lowerLetter"/>
+      <w:lvlText w:val="%8."/>
+      <w:lvlJc w:val="left"/>
+      <w:pPr>
+        <w:ind w:left="5760" w:hanging="360"/>
+      </w:pPr>
+    </w:lvl>
+    <w:lvl w:ilvl="8" w:tplc="0409001B" w:tentative="1">
+      <w:start w:val="1"/>
+      <w:numFmt w:val="lowerRoman"/>
+      <w:lvlText w:val="%9."/>
+      <w:lvlJc w:val="right"/>
+      <w:pPr>
+        <w:ind w:left="6480" w:hanging="180"/>
+      </w:pPr>
+    </w:lvl>
+  </w:abstractNum>
   <w:num w:numId="1">
+    <w:abstractNumId w:val="1"/>
+  </w:num>
+  <w:num w:numId="2">
     <w:abstractNumId w:val="0"/>
   </w:num>
 </w:numbering>
@@ -2656,6 +2888,29 @@
       <w:contextualSpacing/>
     </w:pPr>
   </w:style>
+  <w:style w:type="character" w:styleId="Hyperlink">
+    <w:name w:val="Hyperlink"/>
+    <w:basedOn w:val="DefaultParagraphFont"/>
+    <w:uiPriority w:val="99"/>
+    <w:unhideWhenUsed/>
+    <w:rsid w:val="00FB6212"/>
+    <w:rPr>
+      <w:color w:val="0563C1" w:themeColor="hyperlink"/>
+      <w:u w:val="single"/>
+    </w:rPr>
+  </w:style>
+  <w:style w:type="character" w:styleId="UnresolvedMention">
+    <w:name w:val="Unresolved Mention"/>
+    <w:basedOn w:val="DefaultParagraphFont"/>
+    <w:uiPriority w:val="99"/>
+    <w:semiHidden/>
+    <w:unhideWhenUsed/>
+    <w:rsid w:val="00FB6212"/>
+    <w:rPr>
+      <w:color w:val="605E5C"/>
+      <w:shd w:val="clear" w:color="auto" w:fill="E1DFDD"/>
+    </w:rPr>
+  </w:style>
 </w:styles>
 </file>
 

</xml_diff>

<commit_message>
add notes on status quo fry abundance
</commit_message>
<xml_diff>
--- a/misc/bias_notes.docx
+++ b/misc/bias_notes.docx
@@ -255,7 +255,15 @@
               <w:jc w:val="center"/>
             </w:pPr>
             <w:r>
-              <w:t>MR assumptions, peak live+dead correction factor</w:t>
+              <w:t xml:space="preserve">MR assumptions, peak </w:t>
+            </w:r>
+            <w:proofErr w:type="spellStart"/>
+            <w:r>
+              <w:t>live+dead</w:t>
+            </w:r>
+            <w:proofErr w:type="spellEnd"/>
+            <w:r>
+              <w:t xml:space="preserve"> correction factor</w:t>
             </w:r>
           </w:p>
         </w:tc>
@@ -273,7 +281,15 @@
               <w:jc w:val="center"/>
             </w:pPr>
             <w:r>
-              <w:t>biased high via tagloss assumption</w:t>
+              <w:t xml:space="preserve">biased high via </w:t>
+            </w:r>
+            <w:proofErr w:type="spellStart"/>
+            <w:r>
+              <w:t>tagloss</w:t>
+            </w:r>
+            <w:proofErr w:type="spellEnd"/>
+            <w:r>
+              <w:t xml:space="preserve"> assumption</w:t>
             </w:r>
           </w:p>
         </w:tc>
@@ -597,7 +613,23 @@
               <w:jc w:val="center"/>
             </w:pPr>
             <w:r>
-              <w:t>constant (no inter-annual variation) and spatial (johnstone straight = 3*q_JDF) catchability assumptions</w:t>
+              <w:t>constant (no inter-annual variation) and spatial (</w:t>
+            </w:r>
+            <w:proofErr w:type="spellStart"/>
+            <w:r>
+              <w:t>johnstone</w:t>
+            </w:r>
+            <w:proofErr w:type="spellEnd"/>
+            <w:r>
+              <w:t xml:space="preserve"> straight = 3*</w:t>
+            </w:r>
+            <w:proofErr w:type="spellStart"/>
+            <w:r>
+              <w:t>q_JDF</w:t>
+            </w:r>
+            <w:proofErr w:type="spellEnd"/>
+            <w:r>
+              <w:t>) catchability assumptions</w:t>
             </w:r>
           </w:p>
         </w:tc>
@@ -1050,7 +1082,15 @@
         <w:t xml:space="preserve"> systems, low precision estimates</w:t>
       </w:r>
       <w:r>
-        <w:t xml:space="preserve"> (peak live + dead *correction_factor)</w:t>
+        <w:t xml:space="preserve"> (peak live + dead *</w:t>
+      </w:r>
+      <w:proofErr w:type="spellStart"/>
+      <w:r>
+        <w:t>correction_factor</w:t>
+      </w:r>
+      <w:proofErr w:type="spellEnd"/>
+      <w:r>
+        <w:t>)</w:t>
       </w:r>
       <w:r>
         <w:t xml:space="preserve"> in smaller systems, but about 92% of the stock was </w:t>
@@ -1090,10 +1130,7 @@
         <w:t xml:space="preserve"> (Ricker 1975)</w:t>
       </w:r>
       <w:r>
-        <w:t xml:space="preserve"> (</w:t>
-      </w:r>
-      <w:r>
-        <w:t xml:space="preserve">Andrew &amp; Webb 1987 </w:t>
+        <w:t xml:space="preserve"> (Andrew &amp; Webb 1987 </w:t>
       </w:r>
       <w:hyperlink r:id="rId13" w:history="1">
         <w:r>
@@ -1114,10 +1151,7 @@
         <w:t>range from 5 to 14.7%</w:t>
       </w:r>
       <w:r>
-        <w:t>)</w:t>
-      </w:r>
-      <w:r>
-        <w:t>.</w:t>
+        <w:t>).</w:t>
       </w:r>
     </w:p>
     <w:p>
@@ -1297,7 +1331,15 @@
         <w:t>B</w:t>
       </w:r>
       <w:r>
-        <w:t>eginning in 1963, tagging and recovery efforts were increased and, in the lower Fraser River mainstem program, the number of tags applied was adjusted in the Peterson mark-recapture escapement calculation by subtracting tags lost: this included 1) an assumed 5% tag loss; 2) tagged adults caught by in-river fisheries upstream of Duncan Bar; 3) an estimate of tags lost to migration of tagged adults into tributaries (Hourston et al. 1965)</w:t>
+        <w:t>eginning in 1963, tagging and recovery efforts were increased and, in the lower Fraser River mainstem program, the number of tags applied was adjusted in the Peterson mark-recapture escapement calculation by subtracting tags lost: this included 1) an assumed 5% tag loss; 2) tagged adults caught by in-river fisheries upstream of Duncan Bar; 3) an estimate of tags lost to migration of tagged adults into tributaries (</w:t>
+      </w:r>
+      <w:proofErr w:type="spellStart"/>
+      <w:r>
+        <w:t>Hourston</w:t>
+      </w:r>
+      <w:proofErr w:type="spellEnd"/>
+      <w:r>
+        <w:t xml:space="preserve"> et al. 1965)</w:t>
       </w:r>
       <w:r>
         <w:t xml:space="preserve">. </w:t>
@@ -1488,7 +1530,15 @@
         <w:t>(</w:t>
       </w:r>
       <w:r>
-        <w:t>Chilliwack-Vedder River confluence to Ruby Creek in the Fraser Canyon</w:t>
+        <w:t>Chilliwack-</w:t>
+      </w:r>
+      <w:proofErr w:type="spellStart"/>
+      <w:r>
+        <w:t>Vedder</w:t>
+      </w:r>
+      <w:proofErr w:type="spellEnd"/>
+      <w:r>
+        <w:t xml:space="preserve"> River confluence to Ruby Creek in the Fraser Canyon</w:t>
       </w:r>
       <w:r>
         <w:t>). Live recapture 22km upstream from tagging site</w:t>
@@ -1516,7 +1566,15 @@
         <w:contextualSpacing/>
       </w:pPr>
       <w:r>
-        <w:t xml:space="preserve">-similar assumptions with tagloss affect CV on these estimates. </w:t>
+        <w:t xml:space="preserve">-similar assumptions with </w:t>
+      </w:r>
+      <w:proofErr w:type="spellStart"/>
+      <w:r>
+        <w:t>tagloss</w:t>
+      </w:r>
+      <w:proofErr w:type="spellEnd"/>
+      <w:r>
+        <w:t xml:space="preserve"> affect CV on these estimates. </w:t>
       </w:r>
     </w:p>
     <w:p>
@@ -1758,7 +1816,15 @@
         <w:t xml:space="preserve"> nearshore migrating pinks. </w:t>
       </w:r>
       <w:r>
-        <w:t xml:space="preserve">2009 did 2 split beam didson </w:t>
+        <w:t xml:space="preserve">2009 did 2 split beam </w:t>
+      </w:r>
+      <w:proofErr w:type="spellStart"/>
+      <w:r>
+        <w:t>didson</w:t>
+      </w:r>
+      <w:proofErr w:type="spellEnd"/>
+      <w:r>
+        <w:t xml:space="preserve"> </w:t>
       </w:r>
       <w:r>
         <w:t xml:space="preserve">and a mobile split beam sounder. </w:t>
@@ -1780,7 +1846,15 @@
         <w:t>-“</w:t>
       </w:r>
       <w:r>
-        <w:t>the variation associated with daily Pink Salmon estimates is only slightly larger than the variation in the daily total Salmon estimates (i.e. CV: 7%; Xie and Martens 2014)</w:t>
+        <w:t xml:space="preserve">the variation associated with daily Pink Salmon estimates is only slightly larger than the variation in the daily total Salmon estimates (i.e. CV: 7%; </w:t>
+      </w:r>
+      <w:proofErr w:type="spellStart"/>
+      <w:r>
+        <w:t>Xie</w:t>
+      </w:r>
+      <w:proofErr w:type="spellEnd"/>
+      <w:r>
+        <w:t xml:space="preserve"> and Martens 2014)</w:t>
       </w:r>
       <w:r>
         <w:t xml:space="preserve">” (p.14) – don’t understand </w:t>
@@ -1811,11 +1885,16 @@
       <w:r>
         <w:t xml:space="preserve">Some difficulties in separating out which salmon are pinks, used proportion caught in </w:t>
       </w:r>
+      <w:proofErr w:type="spellStart"/>
       <w:r>
         <w:t>W</w:t>
       </w:r>
       <w:r>
-        <w:t>honnock test fishery, expert judgement, or proportion in PSC test fisheries</w:t>
+        <w:t>honnock</w:t>
+      </w:r>
+      <w:proofErr w:type="spellEnd"/>
+      <w:r>
+        <w:t xml:space="preserve"> test fishery, expert judgement, or proportion in PSC test fisheries</w:t>
       </w:r>
       <w:r>
         <w:t>. Assumed species composition was compared to another PSC stratified fish wheel method (p.14).</w:t>
@@ -1973,9 +2052,6 @@
         <w:ind w:left="720"/>
       </w:pPr>
       <w:r>
-        <w:rPr>
-          <w:lang w:val="fr-FR"/>
-        </w:rPr>
         <w:t xml:space="preserve">Grant et al. </w:t>
       </w:r>
       <w:r>
@@ -2015,6 +2091,35 @@
       </w:r>
       <w:r>
         <w:t xml:space="preserve"> </w:t>
+      </w:r>
+    </w:p>
+    <w:p>
+      <w:pPr>
+        <w:pStyle w:val="ListParagraph"/>
+        <w:numPr>
+          <w:ilvl w:val="0"/>
+          <w:numId w:val="2"/>
+        </w:numPr>
+      </w:pPr>
+      <w:r>
+        <w:t>Fraser river pink salmon fry abundance</w:t>
+      </w:r>
+      <w:r>
+        <w:t xml:space="preserve"> status quo</w:t>
+      </w:r>
+    </w:p>
+    <w:p>
+      <w:pPr>
+        <w:ind w:left="720"/>
+      </w:pPr>
+      <w:r>
+        <w:t>The daily estimate of fry concentration (fry-per-unit-volume, weighted for trap efficiency, lateral flow distribution, and vertical, and diurnal fry distribution) was multiplied by the dail</w:t>
+      </w:r>
+      <w:r>
+        <w:t xml:space="preserve">y </w:t>
+      </w:r>
+      <w:r>
+        <w:t>discharge estimate for the Fraser River at Mission to calculate a daily estimate of total number of fry past Mission.</w:t>
       </w:r>
     </w:p>
     <w:sectPr>
@@ -2142,7 +2247,7 @@
   <w:abstractNum w:abstractNumId="0" w15:restartNumberingAfterBreak="0">
     <w:nsid w:val="3B9B6991"/>
     <w:multiLevelType w:val="hybridMultilevel"/>
-    <w:tmpl w:val="A1327F52"/>
+    <w:tmpl w:val="2FD2FFC2"/>
     <w:lvl w:ilvl="0" w:tplc="0409000F">
       <w:start w:val="1"/>
       <w:numFmt w:val="decimal"/>

</xml_diff>